<commit_message>
Skyline: Chinese tutorial updates for draft delivery from Acclaro
</commit_message>
<xml_diff>
--- a/pwiz/pwiz_tools/Skyline/Documentation/Tutorials/Skyline Targeted MSMS.docx
+++ b/pwiz/pwiz_tools/Skyline/Documentation/Tutorials/Skyline Targeted MSMS.docx
@@ -132,6 +132,7 @@
       <w:r>
         <w:rPr>
           <w:noProof/>
+          <w:lang w:bidi="bo-CN"/>
         </w:rPr>
         <w:drawing>
           <wp:inline distT="0" distB="0" distL="0" distR="0">
@@ -237,6 +238,7 @@
       <w:r>
         <w:rPr>
           <w:noProof/>
+          <w:lang w:bidi="bo-CN"/>
         </w:rPr>
         <w:drawing>
           <wp:inline distT="0" distB="0" distL="0" distR="0">
@@ -311,6 +313,7 @@
       <w:r>
         <w:rPr>
           <w:noProof/>
+          <w:lang w:bidi="bo-CN"/>
         </w:rPr>
         <w:lastRenderedPageBreak/>
         <w:drawing>
@@ -533,6 +536,7 @@
       <w:r>
         <w:rPr>
           <w:noProof/>
+          <w:lang w:bidi="bo-CN"/>
         </w:rPr>
         <w:drawing>
           <wp:inline distT="0" distB="0" distL="0" distR="0" wp14:anchorId="5D16ACA8" wp14:editId="4546AFB3">
@@ -1102,6 +1106,7 @@
       <w:r>
         <w:rPr>
           <w:noProof/>
+          <w:lang w:bidi="bo-CN"/>
         </w:rPr>
         <w:lastRenderedPageBreak/>
         <w:drawing>
@@ -1227,6 +1232,7 @@
       <w:r>
         <w:rPr>
           <w:noProof/>
+          <w:lang w:bidi="bo-CN"/>
         </w:rPr>
         <w:lastRenderedPageBreak/>
         <w:drawing>
@@ -1400,6 +1406,7 @@
       <w:r>
         <w:rPr>
           <w:noProof/>
+          <w:lang w:bidi="bo-CN"/>
         </w:rPr>
         <w:lastRenderedPageBreak/>
         <w:drawing>
@@ -1544,6 +1551,7 @@
       <w:r>
         <w:rPr>
           <w:noProof/>
+          <w:lang w:bidi="bo-CN"/>
         </w:rPr>
         <w:drawing>
           <wp:inline distT="0" distB="0" distL="0" distR="0" wp14:anchorId="1B63A6B4" wp14:editId="4B88AA30">
@@ -1698,6 +1706,7 @@
       <w:r>
         <w:rPr>
           <w:noProof/>
+          <w:lang w:bidi="bo-CN"/>
         </w:rPr>
         <w:drawing>
           <wp:inline distT="0" distB="0" distL="0" distR="0" wp14:anchorId="687D3B05" wp14:editId="274E1B9D">
@@ -1990,6 +1999,7 @@
       <w:r>
         <w:rPr>
           <w:noProof/>
+          <w:lang w:bidi="bo-CN"/>
         </w:rPr>
         <w:drawing>
           <wp:inline distT="0" distB="0" distL="0" distR="0" wp14:anchorId="6EB8CBE9" wp14:editId="67006157">
@@ -2170,6 +2180,7 @@
       <w:r>
         <w:rPr>
           <w:noProof/>
+          <w:lang w:bidi="bo-CN"/>
         </w:rPr>
         <w:lastRenderedPageBreak/>
         <w:drawing>
@@ -2231,6 +2242,7 @@
       <w:r>
         <w:rPr>
           <w:noProof/>
+          <w:lang w:bidi="bo-CN"/>
         </w:rPr>
         <w:drawing>
           <wp:inline distT="0" distB="0" distL="0" distR="0" wp14:anchorId="24A23DDB" wp14:editId="4D6F3686">
@@ -2529,6 +2541,7 @@
       <w:r>
         <w:rPr>
           <w:noProof/>
+          <w:lang w:bidi="bo-CN"/>
         </w:rPr>
         <w:drawing>
           <wp:inline distT="0" distB="0" distL="0" distR="0" wp14:anchorId="14EC90CE" wp14:editId="550DCA25">
@@ -2635,6 +2648,7 @@
       <w:r>
         <w:rPr>
           <w:noProof/>
+          <w:lang w:bidi="bo-CN"/>
         </w:rPr>
         <w:lastRenderedPageBreak/>
         <w:drawing>
@@ -2779,6 +2793,7 @@
       <w:r>
         <w:rPr>
           <w:noProof/>
+          <w:lang w:bidi="bo-CN"/>
         </w:rPr>
         <w:lastRenderedPageBreak/>
         <w:drawing>
@@ -2982,6 +2997,7 @@
       <w:r>
         <w:rPr>
           <w:noProof/>
+          <w:lang w:bidi="bo-CN"/>
         </w:rPr>
         <w:lastRenderedPageBreak/>
         <w:drawing>
@@ -3064,6 +3080,7 @@
       <w:r>
         <w:rPr>
           <w:noProof/>
+          <w:lang w:bidi="bo-CN"/>
         </w:rPr>
         <w:lastRenderedPageBreak/>
         <w:drawing>
@@ -3177,6 +3194,7 @@
       <w:r>
         <w:rPr>
           <w:noProof/>
+          <w:lang w:bidi="bo-CN"/>
         </w:rPr>
         <w:lastRenderedPageBreak/>
         <w:drawing>
@@ -3319,6 +3337,7 @@
       <w:r>
         <w:rPr>
           <w:noProof/>
+          <w:lang w:bidi="bo-CN"/>
         </w:rPr>
         <w:lastRenderedPageBreak/>
         <w:drawing>
@@ -3451,6 +3470,7 @@
       <w:r>
         <w:rPr>
           <w:noProof/>
+          <w:lang w:bidi="bo-CN"/>
         </w:rPr>
         <w:lastRenderedPageBreak/>
         <w:drawing>
@@ -3556,6 +3576,7 @@
       <w:r>
         <w:rPr>
           <w:noProof/>
+          <w:lang w:bidi="bo-CN"/>
         </w:rPr>
         <w:lastRenderedPageBreak/>
         <w:drawing>
@@ -3699,6 +3720,7 @@
       <w:r>
         <w:rPr>
           <w:noProof/>
+          <w:lang w:bidi="bo-CN"/>
         </w:rPr>
         <w:drawing>
           <wp:inline distT="0" distB="0" distL="0" distR="0">
@@ -3961,6 +3983,7 @@
       <w:r>
         <w:rPr>
           <w:noProof/>
+          <w:lang w:bidi="bo-CN"/>
         </w:rPr>
         <w:drawing>
           <wp:inline distT="0" distB="0" distL="0" distR="0">
@@ -4194,13 +4217,14 @@
       <w:r>
         <w:rPr>
           <w:noProof/>
+          <w:lang w:bidi="bo-CN"/>
         </w:rPr>
         <w:lastRenderedPageBreak/>
         <w:drawing>
-          <wp:inline distT="0" distB="0" distL="0" distR="0">
-            <wp:extent cx="5124450" cy="3724275"/>
+          <wp:inline distT="0" distB="0" distL="0" distR="0" wp14:anchorId="504746D5" wp14:editId="5975395C">
+            <wp:extent cx="5295900" cy="3914775"/>
             <wp:effectExtent l="0" t="0" r="0" b="9525"/>
-            <wp:docPr id="72" name="Picture 72"/>
+            <wp:docPr id="6" name="Picture 6"/>
             <wp:cNvGraphicFramePr>
               <a:graphicFrameLocks xmlns:a="http://schemas.openxmlformats.org/drawingml/2006/main" noChangeAspect="1"/>
             </wp:cNvGraphicFramePr>
@@ -4208,7 +4232,7 @@
               <a:graphicData uri="http://schemas.openxmlformats.org/drawingml/2006/picture">
                 <pic:pic xmlns:pic="http://schemas.openxmlformats.org/drawingml/2006/picture">
                   <pic:nvPicPr>
-                    <pic:cNvPr id="0" name="Picture 16"/>
+                    <pic:cNvPr id="0" name="Picture 1"/>
                     <pic:cNvPicPr>
                       <a:picLocks noChangeAspect="1" noChangeArrowheads="1"/>
                     </pic:cNvPicPr>
@@ -4229,7 +4253,7 @@
                   <pic:spPr bwMode="auto">
                     <a:xfrm>
                       <a:off x="0" y="0"/>
-                      <a:ext cx="5124450" cy="3724275"/>
+                      <a:ext cx="5295900" cy="3914775"/>
                     </a:xfrm>
                     <a:prstGeom prst="rect">
                       <a:avLst/>
@@ -4305,6 +4329,8 @@
       <w:r>
         <w:t>:</w:t>
       </w:r>
+      <w:bookmarkStart w:id="0" w:name="_GoBack"/>
+      <w:bookmarkEnd w:id="0"/>
     </w:p>
     <w:p>
       <w:pPr>
@@ -4404,6 +4430,7 @@
       <w:r>
         <w:rPr>
           <w:noProof/>
+          <w:lang w:bidi="bo-CN"/>
         </w:rPr>
         <w:lastRenderedPageBreak/>
         <w:drawing>
@@ -4536,6 +4563,7 @@
       <w:r>
         <w:rPr>
           <w:noProof/>
+          <w:lang w:bidi="bo-CN"/>
         </w:rPr>
         <w:lastRenderedPageBreak/>
         <w:drawing>
@@ -4837,6 +4865,7 @@
       <w:r>
         <w:rPr>
           <w:noProof/>
+          <w:lang w:bidi="bo-CN"/>
         </w:rPr>
         <w:drawing>
           <wp:inline distT="0" distB="0" distL="0" distR="0">
@@ -4893,6 +4922,7 @@
       <w:r>
         <w:rPr>
           <w:noProof/>
+          <w:lang w:bidi="bo-CN"/>
         </w:rPr>
         <w:drawing>
           <wp:inline distT="0" distB="0" distL="0" distR="0">
@@ -5006,6 +5036,7 @@
       <w:r>
         <w:rPr>
           <w:noProof/>
+          <w:lang w:bidi="bo-CN"/>
         </w:rPr>
         <w:lastRenderedPageBreak/>
         <w:drawing>
@@ -5237,6 +5268,7 @@
       <w:r>
         <w:rPr>
           <w:noProof/>
+          <w:lang w:bidi="bo-CN"/>
         </w:rPr>
         <w:lastRenderedPageBreak/>
         <w:drawing>
@@ -5400,6 +5432,7 @@
       <w:r>
         <w:rPr>
           <w:noProof/>
+          <w:lang w:bidi="bo-CN"/>
         </w:rPr>
         <w:drawing>
           <wp:inline distT="0" distB="0" distL="0" distR="0" wp14:anchorId="0E39DD78" wp14:editId="48370E30">
@@ -5522,6 +5555,7 @@
       <w:r>
         <w:rPr>
           <w:noProof/>
+          <w:lang w:bidi="bo-CN"/>
         </w:rPr>
         <w:drawing>
           <wp:inline distT="0" distB="0" distL="0" distR="0">
@@ -5819,6 +5853,7 @@
       <w:r>
         <w:rPr>
           <w:noProof/>
+          <w:lang w:bidi="bo-CN"/>
         </w:rPr>
         <w:lastRenderedPageBreak/>
         <w:drawing>
@@ -5915,6 +5950,7 @@
       <w:r>
         <w:rPr>
           <w:noProof/>
+          <w:lang w:bidi="bo-CN"/>
         </w:rPr>
         <w:drawing>
           <wp:inline distT="0" distB="0" distL="0" distR="0">
@@ -6088,6 +6124,7 @@
       <w:r>
         <w:rPr>
           <w:noProof/>
+          <w:lang w:bidi="bo-CN"/>
         </w:rPr>
         <w:lastRenderedPageBreak/>
         <w:drawing>
@@ -6244,6 +6281,7 @@
       <w:r>
         <w:rPr>
           <w:noProof/>
+          <w:lang w:bidi="bo-CN"/>
         </w:rPr>
         <w:lastRenderedPageBreak/>
         <w:drawing>
@@ -6639,6 +6677,7 @@
       <w:r>
         <w:rPr>
           <w:noProof/>
+          <w:lang w:bidi="bo-CN"/>
         </w:rPr>
         <w:drawing>
           <wp:inline distT="0" distB="0" distL="0" distR="0">
@@ -6744,6 +6783,7 @@
       <w:r>
         <w:rPr>
           <w:noProof/>
+          <w:lang w:bidi="bo-CN"/>
         </w:rPr>
         <w:drawing>
           <wp:inline distT="0" distB="0" distL="0" distR="0">
@@ -6971,6 +7011,7 @@
       <w:r>
         <w:rPr>
           <w:noProof/>
+          <w:lang w:bidi="bo-CN"/>
         </w:rPr>
         <w:drawing>
           <wp:inline distT="0" distB="0" distL="0" distR="0">
@@ -7298,6 +7339,7 @@
       <w:r>
         <w:rPr>
           <w:noProof/>
+          <w:lang w:bidi="bo-CN"/>
         </w:rPr>
         <w:drawing>
           <wp:inline distT="0" distB="0" distL="0" distR="0">
@@ -7439,6 +7481,7 @@
       <w:r>
         <w:rPr>
           <w:noProof/>
+          <w:lang w:bidi="bo-CN"/>
         </w:rPr>
         <w:lastRenderedPageBreak/>
         <w:drawing>
@@ -7493,10 +7536,10 @@
       </w:r>
     </w:p>
     <w:p>
-      <w:bookmarkStart w:id="0" w:name="_GoBack"/>
       <w:r>
         <w:rPr>
           <w:noProof/>
+          <w:lang w:bidi="bo-CN"/>
         </w:rPr>
         <w:lastRenderedPageBreak/>
         <w:drawing>
@@ -7549,7 +7592,6 @@
         </w:drawing>
       </w:r>
     </w:p>
-    <w:bookmarkEnd w:id="0"/>
     <w:p>
       <w:r>
         <w:t>If you review each of the 5 peptides again, you will see that the relative intensities of the concentration points are very similar to what you saw with the product ion comparisons.</w:t>
@@ -7811,7 +7853,7 @@
       <w:rPr>
         <w:noProof/>
       </w:rPr>
-      <w:t>39</w:t>
+      <w:t>24</w:t>
     </w:r>
     <w:r>
       <w:fldChar w:fldCharType="end"/>
@@ -14346,7 +14388,7 @@
 </file>
 
 <file path=customXml/itemProps1.xml><?xml version="1.0" encoding="utf-8"?>
-<ds:datastoreItem xmlns:ds="http://schemas.openxmlformats.org/officeDocument/2006/customXml" ds:itemID="{F9845565-9ABE-400E-A631-DBF5A27BDB22}">
+<ds:datastoreItem xmlns:ds="http://schemas.openxmlformats.org/officeDocument/2006/customXml" ds:itemID="{E4C7758A-43D5-40C9-B070-D108B240DB43}">
   <ds:schemaRefs>
     <ds:schemaRef ds:uri="http://schemas.openxmlformats.org/officeDocument/2006/bibliography"/>
   </ds:schemaRefs>

</xml_diff>

<commit_message>
Skyline (docs): Change "Peptides view" to "Targets view" in Targeted MS/MS tutorial
</commit_message>
<xml_diff>
--- a/pwiz/pwiz_tools/Skyline/Documentation/Tutorials/Skyline Targeted MSMS.docx
+++ b/pwiz/pwiz_tools/Skyline/Documentation/Tutorials/Skyline Targeted MSMS.docx
@@ -39,15 +39,7 @@
         <w:t xml:space="preserve"> of full-scan mass spectro</w:t>
       </w:r>
       <w:r>
-        <w:t xml:space="preserve">meters, such as ion trap and Q-TOF instruments.  As with its original selected reaction monitoring (SRM) support for triple </w:t>
-      </w:r>
-      <w:proofErr w:type="spellStart"/>
-      <w:r>
-        <w:t>quadrupole</w:t>
-      </w:r>
-      <w:proofErr w:type="spellEnd"/>
-      <w:r>
-        <w:t xml:space="preserve"> mass spectrometers, Skyline continues to support these new methods of analysis for the instruments from the </w:t>
+        <w:t xml:space="preserve">meters, such as ion trap and Q-TOF instruments.  As with its original selected reaction monitoring (SRM) support for triple quadrupole mass spectrometers, Skyline continues to support these new methods of analysis for the instruments from the </w:t>
       </w:r>
       <w:r>
         <w:t>original</w:t>
@@ -56,15 +48,7 @@
         <w:t xml:space="preserve"> four mass spectrometer vendors: AB SCIEX, Agilent, Thermo-Scientific and Waters</w:t>
       </w:r>
       <w:r>
-        <w:t xml:space="preserve">, as well as </w:t>
-      </w:r>
-      <w:proofErr w:type="spellStart"/>
-      <w:r>
-        <w:t>Bruker</w:t>
-      </w:r>
-      <w:proofErr w:type="spellEnd"/>
-      <w:r>
-        <w:t xml:space="preserve"> Q-TOF instruments</w:t>
+        <w:t>, as well as Bruker Q-TOF instruments</w:t>
       </w:r>
       <w:r>
         <w:t>, using an approach flexible enough for both high and low resolution mass analyzers.</w:t>
@@ -111,15 +95,7 @@
         <w:t>been called pseudo-SRM</w:t>
       </w:r>
       <w:r>
-        <w:t xml:space="preserve"> and MRM-HR™.  As implied by these other names, targeted MS/MS is the full-scan method most similar to the practice of SRM with triple </w:t>
-      </w:r>
-      <w:proofErr w:type="spellStart"/>
-      <w:r>
-        <w:t>quadrupole</w:t>
-      </w:r>
-      <w:proofErr w:type="spellEnd"/>
-      <w:r>
-        <w:t xml:space="preserve"> mass spectrometers</w:t>
+        <w:t xml:space="preserve"> and MRM-HR™.  As implied by these other names, targeted MS/MS is the full-scan method most similar to the practice of SRM with triple quadrupole mass spectrometers</w:t>
       </w:r>
       <w:r>
         <w:t>:</w:t>
@@ -371,15 +347,7 @@
         <w:t>T</w:t>
       </w:r>
       <w:r>
-        <w:t xml:space="preserve">he resulting chromatograms provide quantitative data similar to the SRM data from triple </w:t>
-      </w:r>
-      <w:proofErr w:type="spellStart"/>
-      <w:r>
-        <w:t>quadrupole</w:t>
-      </w:r>
-      <w:proofErr w:type="spellEnd"/>
-      <w:r>
-        <w:t xml:space="preserve"> experiments</w:t>
+        <w:t>he resulting chromatograms provide quantitative data similar to the SRM data from triple quadrupole experiments</w:t>
       </w:r>
       <w:r>
         <w:t>, in the now familiar Skyline user interface</w:t>
@@ -396,29 +364,13 @@
         <w:t>argeted MS/MS</w:t>
       </w:r>
       <w:r>
-        <w:t xml:space="preserve"> can be used to provide an alternative for a triple </w:t>
-      </w:r>
-      <w:proofErr w:type="spellStart"/>
-      <w:r>
-        <w:t>quadrupole</w:t>
-      </w:r>
-      <w:proofErr w:type="spellEnd"/>
-      <w:r>
-        <w:t xml:space="preserve"> when time on such</w:t>
-      </w:r>
-      <w:r>
-        <w:t xml:space="preserve"> an instrument is not an option.  Though, filtering high resolution MS/MS may offer benefits in selectivity over traditional </w:t>
-      </w:r>
-      <w:proofErr w:type="gramStart"/>
-      <w:r>
-        <w:t>SRM</w:t>
-      </w:r>
-      <w:r>
-        <w:t>,</w:t>
-      </w:r>
-      <w:proofErr w:type="gramEnd"/>
-      <w:r>
-        <w:t xml:space="preserve"> and the collected scans can be processed in peptide searches to help validate integrated chromatogram peaks</w:t>
+        <w:t xml:space="preserve"> can be used to provide an alternative for a triple quadrupole when time on such</w:t>
+      </w:r>
+      <w:r>
+        <w:t xml:space="preserve"> an instrument is not an option.  Though, filtering high resolution MS/MS may offer benefits in selectivity over traditional SRM</w:t>
+      </w:r>
+      <w:r>
+        <w:t>, and the collected scans can be processed in peptide searches to help validate integrated chromatogram peaks</w:t>
       </w:r>
       <w:r>
         <w:t>.  Targeted MS/MS</w:t>
@@ -506,15 +458,7 @@
         <w:t>Now</w:t>
       </w:r>
       <w:r>
-        <w:t>, in the Windows Explorer, navigate to the new ‘</w:t>
-      </w:r>
-      <w:proofErr w:type="spellStart"/>
-      <w:r>
-        <w:t>TargetedMSMS</w:t>
-      </w:r>
-      <w:proofErr w:type="spellEnd"/>
-      <w:r>
-        <w:t xml:space="preserve">’ folder, and into the ‘Low Res’ subfolder it contains.  To open the Skyline project you </w:t>
+        <w:t xml:space="preserve">, in the Windows Explorer, navigate to the new ‘TargetedMSMS’ folder, and into the ‘Low Res’ subfolder it contains.  To open the Skyline project you </w:t>
       </w:r>
       <w:r>
         <w:lastRenderedPageBreak/>
@@ -993,31 +937,7 @@
         <w:t xml:space="preserve"> for instruments from Thermo-S</w:t>
       </w:r>
       <w:r>
-        <w:t xml:space="preserve">cientific, </w:t>
-      </w:r>
-      <w:proofErr w:type="spellStart"/>
-      <w:r>
-        <w:t>Bruker</w:t>
-      </w:r>
-      <w:proofErr w:type="spellEnd"/>
-      <w:r>
-        <w:t xml:space="preserve"> </w:t>
-      </w:r>
-      <w:proofErr w:type="spellStart"/>
-      <w:r>
-        <w:t>Daltonik</w:t>
-      </w:r>
-      <w:proofErr w:type="spellEnd"/>
-      <w:r>
-        <w:t xml:space="preserve"> and AB SCIEX.  For Agilent instruments and the Thermo Q </w:t>
-      </w:r>
-      <w:proofErr w:type="spellStart"/>
-      <w:r>
-        <w:t>Exactive</w:t>
-      </w:r>
-      <w:proofErr w:type="spellEnd"/>
-      <w:r>
-        <w:t xml:space="preserve">, Skyline can export what refers to as an Isolation List, </w:t>
+        <w:t xml:space="preserve">cientific, Bruker Daltonik and AB SCIEX.  For Agilent instruments and the Thermo Q Exactive, Skyline can export what refers to as an Isolation List, </w:t>
       </w:r>
       <w:r>
         <w:t>and we are working Waters</w:t>
@@ -1297,15 +1217,7 @@
         <w:t>Use only scans within 5 minutes of MS/MS IDs</w:t>
       </w:r>
       <w:r>
-        <w:t xml:space="preserve">, but this setting is highlighted in red.  If you </w:t>
-      </w:r>
-      <w:proofErr w:type="gramStart"/>
-      <w:r>
-        <w:t>hover</w:t>
-      </w:r>
-      <w:proofErr w:type="gramEnd"/>
-      <w:r>
-        <w:t xml:space="preserve"> the mouse cursor over the red text, you will see the tip “None of the spectral libraries in this document contain any retention times for any of the peptides in this document.”  This is warning you that</w:t>
+        <w:t>, but this setting is highlighted in red.  If you hover the mouse cursor over the red text, you will see the tip “None of the spectral libraries in this document contain any retention times for any of the peptides in this document.”  This is warning you that</w:t>
       </w:r>
       <w:r>
         <w:t xml:space="preserve"> unless you change something in your spectral libraries, despite this setting intended to narrow the length of time over which chromatograms are extracted, Skyline will have to resort to extracting full-gradient chromatograms, because it lacks any useful MS/MS IDs.  You will, however, be importing peptide </w:t>
@@ -1448,15 +1360,7 @@
     </w:p>
     <w:p>
       <w:r>
-        <w:t xml:space="preserve">The library ion match window is now the same as the chromatogram extraction window.   This can be a little more complicated with high resolution data, because the chromatogram extraction window will vary with m/z.  In the future, we hope to add a check box to force the two </w:t>
-      </w:r>
-      <w:proofErr w:type="gramStart"/>
-      <w:r>
-        <w:t>settings  to</w:t>
-      </w:r>
-      <w:proofErr w:type="gramEnd"/>
-      <w:r>
-        <w:t xml:space="preserve"> match, but for now values between 0.05 and 0.01 usually work best for high resolution data, depending on the resolving power setting for your MS/MS mass analyzer.</w:t>
+        <w:t>The library ion match window is now the same as the chromatogram extraction window.   This can be a little more complicated with high resolution data, because the chromatogram extraction window will vary with m/z.  In the future, we hope to add a check box to force the two settings  to match, but for now values between 0.05 and 0.01 usually work best for high resolution data, depending on the resolving power setting for your MS/MS mass analyzer.</w:t>
       </w:r>
     </w:p>
     <w:p>
@@ -1473,15 +1377,7 @@
         <w:t xml:space="preserve">full-scan </w:t>
       </w:r>
       <w:r>
-        <w:t xml:space="preserve">settings indicate that the single </w:t>
-      </w:r>
-      <w:proofErr w:type="spellStart"/>
-      <w:r>
-        <w:t>monoisotopic</w:t>
-      </w:r>
-      <w:proofErr w:type="spellEnd"/>
-      <w:r>
-        <w:t xml:space="preserve"> precursor peak should be extracted from the MS1 scans in the results files, you will want to make sure the document contains transition items for the precursor ions.  Frequently, the following steps will be enough to ensure this:</w:t>
+        <w:t>settings indicate that the single monoisotopic precursor peak should be extracted from the MS1 scans in the results files, you will want to make sure the document contains transition items for the precursor ions.  Frequently, the following steps will be enough to ensure this:</w:t>
       </w:r>
     </w:p>
     <w:p>
@@ -1937,15 +1833,7 @@
         <w:t>If not, n</w:t>
       </w:r>
       <w:r>
-        <w:t>avigate to the ‘Low Res’ subfolder in the ‘</w:t>
-      </w:r>
-      <w:proofErr w:type="spellStart"/>
-      <w:r>
-        <w:t>TargetedMSMS</w:t>
-      </w:r>
-      <w:proofErr w:type="spellEnd"/>
-      <w:r>
-        <w:t>’ folder you created for this tutorial.</w:t>
+        <w:t>avigate to the ‘Low Res’ subfolder in the ‘TargetedMSMS’ folder you created for this tutorial.</w:t>
       </w:r>
     </w:p>
     <w:p>
@@ -1964,15 +1852,7 @@
         <w:t>If not, d</w:t>
       </w:r>
       <w:r>
-        <w:t>ouble-click the ‘</w:t>
-      </w:r>
-      <w:proofErr w:type="spellStart"/>
-      <w:r>
-        <w:t>TargetedMSMS_template.meth</w:t>
-      </w:r>
-      <w:proofErr w:type="spellEnd"/>
-      <w:r>
-        <w:t>’ file</w:t>
+        <w:t>ouble-click the ‘TargetedMSMS_template.meth’ file</w:t>
       </w:r>
       <w:r>
         <w:t xml:space="preserve"> provided with this tutorial</w:t>
@@ -2124,11 +2004,9 @@
       <w:r>
         <w:t xml:space="preserve"> ‘</w:t>
       </w:r>
-      <w:proofErr w:type="spellStart"/>
       <w:r>
         <w:t>TargetedMSMS_BSA_Protea.meth</w:t>
       </w:r>
-      <w:proofErr w:type="spellEnd"/>
       <w:r>
         <w:t>’.</w:t>
       </w:r>
@@ -2161,11 +2039,9 @@
       <w:r>
         <w:t>, this operation should succeed, and create the new ‘</w:t>
       </w:r>
-      <w:proofErr w:type="spellStart"/>
       <w:r>
         <w:t>TargetedMSMS_BSA_Protea.meth</w:t>
       </w:r>
-      <w:proofErr w:type="spellEnd"/>
       <w:r>
         <w:t xml:space="preserve">’ file you specified.  If you double-click on the file, then the LTQ </w:t>
       </w:r>
@@ -2295,15 +2171,7 @@
         <w:t xml:space="preserve"> button to continue the rest of the tutorial, but remember that similar steps will work for Thermo LTQ</w:t>
       </w:r>
       <w:r>
-        <w:t xml:space="preserve">, </w:t>
-      </w:r>
-      <w:proofErr w:type="spellStart"/>
-      <w:r>
-        <w:t>Bruker</w:t>
-      </w:r>
-      <w:proofErr w:type="spellEnd"/>
-      <w:r>
-        <w:t xml:space="preserve"> TOF</w:t>
+        <w:t>, Bruker TOF</w:t>
       </w:r>
       <w:r>
         <w:t xml:space="preserve"> and AB SCIEX TOF instrument control computers, and in the future Agilent a</w:t>
@@ -2312,15 +2180,7 @@
         <w:t>nd Waters TOF control computers.</w:t>
       </w:r>
       <w:r>
-        <w:t xml:space="preserve">  Or you can use File &gt; Export &gt; Isolation List for Agilent TOF and Thermo Q </w:t>
-      </w:r>
-      <w:proofErr w:type="spellStart"/>
-      <w:r>
-        <w:t>Exactive</w:t>
-      </w:r>
-      <w:proofErr w:type="spellEnd"/>
-      <w:r>
-        <w:t xml:space="preserve"> instruments.</w:t>
+        <w:t xml:space="preserve">  Or you can use File &gt; Export &gt; Isolation List for Agilent TOF and Thermo Q Exactive instruments.</w:t>
       </w:r>
     </w:p>
     <w:p>
@@ -2475,11 +2335,9 @@
           <w:numId w:val="22"/>
         </w:numPr>
       </w:pPr>
-      <w:proofErr w:type="spellStart"/>
       <w:r>
         <w:t>ProteinName</w:t>
       </w:r>
-      <w:proofErr w:type="spellEnd"/>
     </w:p>
     <w:p>
       <w:pPr>
@@ -2489,11 +2347,9 @@
           <w:numId w:val="22"/>
         </w:numPr>
       </w:pPr>
-      <w:proofErr w:type="spellStart"/>
       <w:r>
         <w:t>Peptides.Precursors.ModifiedSequence</w:t>
       </w:r>
-      <w:proofErr w:type="spellEnd"/>
     </w:p>
     <w:p>
       <w:pPr>
@@ -2503,11 +2359,9 @@
           <w:numId w:val="22"/>
         </w:numPr>
       </w:pPr>
-      <w:proofErr w:type="spellStart"/>
       <w:r>
         <w:t>Peptides.Precursors.Charge</w:t>
       </w:r>
-      <w:proofErr w:type="spellEnd"/>
     </w:p>
     <w:p>
       <w:pPr>
@@ -2517,11 +2371,9 @@
           <w:numId w:val="22"/>
         </w:numPr>
       </w:pPr>
-      <w:proofErr w:type="spellStart"/>
       <w:r>
         <w:t>Peptides.Precursors.Mz</w:t>
       </w:r>
-      <w:proofErr w:type="spellEnd"/>
     </w:p>
     <w:p>
       <w:r>
@@ -2619,15 +2471,7 @@
         <w:t>Preview Report</w:t>
       </w:r>
       <w:r>
-        <w:t xml:space="preserve"> form, click the ‘</w:t>
-      </w:r>
-      <w:proofErr w:type="spellStart"/>
-      <w:r>
-        <w:t>PrecursorMz</w:t>
-      </w:r>
-      <w:proofErr w:type="spellEnd"/>
-      <w:r>
-        <w:t>’ column header.</w:t>
+        <w:t xml:space="preserve"> form, click the ‘PrecursorMz’ column header.</w:t>
       </w:r>
     </w:p>
     <w:p>
@@ -3060,15 +2904,7 @@
     </w:p>
     <w:p>
       <w:r>
-        <w:t xml:space="preserve">Skyline begins building a spectral library from the results of a </w:t>
-      </w:r>
-      <w:proofErr w:type="spellStart"/>
-      <w:r>
-        <w:t>Sequest</w:t>
-      </w:r>
-      <w:proofErr w:type="spellEnd"/>
-      <w:r>
-        <w:t>/Percolator peptide search performed on the targeted MS/MS data for this experiment, presenting you with a progress form as it does this.  When Skyline has completed this step, it searches for any raw data files around the peptide search spectrum source files or the Skyline document, and in this case, it finds two matching Thermo raw files.  If it could not find matching data files, you would be asked to locate them.</w:t>
+        <w:t>Skyline begins building a spectral library from the results of a Sequest/Percolator peptide search performed on the targeted MS/MS data for this experiment, presenting you with a progress form as it does this.  When Skyline has completed this step, it searches for any raw data files around the peptide search spectrum source files or the Skyline document, and in this case, it finds two matching Thermo raw files.  If it could not find matching data files, you would be asked to locate them.</w:t>
       </w:r>
     </w:p>
     <w:p>
@@ -3537,15 +3373,7 @@
         <w:t>Library Match</w:t>
       </w:r>
       <w:r>
-        <w:t xml:space="preserve"> view and the one the </w:t>
-      </w:r>
-      <w:proofErr w:type="spellStart"/>
-      <w:r>
-        <w:t>BiblioSpec</w:t>
-      </w:r>
-      <w:proofErr w:type="spellEnd"/>
-      <w:r>
-        <w:t xml:space="preserve"> library building tool chose as the “best spectrum”.  You can look at other spectra in the </w:t>
+        <w:t xml:space="preserve"> view and the one the BiblioSpec library building tool chose as the “best spectrum”.  You can look at other spectra in the </w:t>
       </w:r>
       <w:r>
         <w:rPr>
@@ -3631,15 +3459,7 @@
     </w:p>
     <w:p>
       <w:r>
-        <w:t xml:space="preserve">And yet, the search was performed with unspecified cleavage on a FASTA file containing the three expected proteins followed by the entire </w:t>
-      </w:r>
-      <w:proofErr w:type="spellStart"/>
-      <w:r>
-        <w:t>Uniprot</w:t>
-      </w:r>
-      <w:proofErr w:type="spellEnd"/>
-      <w:r>
-        <w:t xml:space="preserve"> FASTA reversed.</w:t>
+        <w:t>And yet, the search was performed with unspecified cleavage on a FASTA file containing the three expected proteins followed by the entire Uniprot FASTA reversed.</w:t>
       </w:r>
     </w:p>
     <w:p>
@@ -3787,15 +3607,7 @@
         <w:t>0.84</w:t>
       </w:r>
       <w:r>
-        <w:t xml:space="preserve"> is the lowest dot-product score (labeled ‘</w:t>
-      </w:r>
-      <w:proofErr w:type="spellStart"/>
-      <w:r>
-        <w:t>dotp</w:t>
-      </w:r>
-      <w:proofErr w:type="spellEnd"/>
-      <w:r>
-        <w:t xml:space="preserve">’) </w:t>
+        <w:t xml:space="preserve"> is the lowest dot-product score (labeled ‘dotp’) </w:t>
       </w:r>
       <w:r>
         <w:t xml:space="preserve">which provides a correlation score </w:t>
@@ -3810,15 +3622,7 @@
         <w:t xml:space="preserve"> in the library spectra, for the precursor ‘</w:t>
       </w:r>
       <w:r>
-        <w:t>417.8946+++ (</w:t>
-      </w:r>
-      <w:proofErr w:type="spellStart"/>
-      <w:r>
-        <w:t>dotp</w:t>
-      </w:r>
-      <w:proofErr w:type="spellEnd"/>
-      <w:r>
-        <w:t xml:space="preserve"> 0.84)</w:t>
+        <w:t>417.8946+++ (dotp 0.84)</w:t>
       </w:r>
       <w:r>
         <w:t>’.</w:t>
@@ -4069,14 +3873,12 @@
       <w:r>
         <w:t xml:space="preserve"> and click </w:t>
       </w:r>
-      <w:proofErr w:type="gramStart"/>
       <w:r>
         <w:rPr>
           <w:b/>
         </w:rPr>
         <w:t>None</w:t>
       </w:r>
-      <w:proofErr w:type="gramEnd"/>
       <w:r>
         <w:t>.</w:t>
       </w:r>
@@ -4179,23 +3981,7 @@
         <w:t>peak areas</w:t>
       </w:r>
       <w:r>
-        <w:t xml:space="preserve"> for the 20 </w:t>
-      </w:r>
-      <w:proofErr w:type="spellStart"/>
-      <w:r>
-        <w:t>fmol</w:t>
-      </w:r>
-      <w:proofErr w:type="spellEnd"/>
-      <w:r>
-        <w:t xml:space="preserve"> sample and some for the 80 </w:t>
-      </w:r>
-      <w:proofErr w:type="spellStart"/>
-      <w:r>
-        <w:t>fmol</w:t>
-      </w:r>
-      <w:proofErr w:type="spellEnd"/>
-      <w:r>
-        <w:t xml:space="preserve"> sample</w:t>
+        <w:t xml:space="preserve"> for the 20 fmol sample and some for the 80 fmol sample</w:t>
       </w:r>
       <w:r>
         <w:t>, though this is simply due to measurement variance</w:t>
@@ -4269,8 +4055,6 @@
           </wp:inline>
         </w:drawing>
       </w:r>
-      <w:bookmarkStart w:id="0" w:name="_GoBack"/>
-      <w:bookmarkEnd w:id="0"/>
     </w:p>
     <w:p>
       <w:r>
@@ -4301,23 +4085,7 @@
         <w:t>ratio</w:t>
       </w:r>
       <w:r>
-        <w:t xml:space="preserve"> implied by the sample names 80 </w:t>
-      </w:r>
-      <w:proofErr w:type="spellStart"/>
-      <w:r>
-        <w:t>fmol</w:t>
-      </w:r>
-      <w:proofErr w:type="spellEnd"/>
-      <w:r>
-        <w:t xml:space="preserve"> and 20 </w:t>
-      </w:r>
-      <w:proofErr w:type="spellStart"/>
-      <w:r>
-        <w:t>fmol</w:t>
-      </w:r>
-      <w:proofErr w:type="spellEnd"/>
-      <w:r>
-        <w:t xml:space="preserve">.  </w:t>
+        <w:t xml:space="preserve"> implied by the sample names 80 fmol and 20 fmol.  </w:t>
       </w:r>
       <w:r>
         <w:t xml:space="preserve">To get a better </w:t>
@@ -4361,14 +4129,12 @@
       <w:r>
         <w:t xml:space="preserve"> and click </w:t>
       </w:r>
-      <w:proofErr w:type="gramStart"/>
       <w:r>
         <w:rPr>
           <w:b/>
         </w:rPr>
         <w:t>All</w:t>
       </w:r>
-      <w:proofErr w:type="gramEnd"/>
       <w:r>
         <w:t>.</w:t>
       </w:r>
@@ -4485,15 +4251,7 @@
     </w:p>
     <w:p>
       <w:r>
-        <w:t xml:space="preserve">The 80 </w:t>
-      </w:r>
-      <w:proofErr w:type="spellStart"/>
-      <w:r>
-        <w:t>fmol</w:t>
-      </w:r>
-      <w:proofErr w:type="spellEnd"/>
-      <w:r>
-        <w:t xml:space="preserve"> product ions sum to about 3 x 10</w:t>
+        <w:t>The 80 fmol product ions sum to about 3 x 10</w:t>
       </w:r>
       <w:r>
         <w:rPr>
@@ -4502,15 +4260,7 @@
         <w:t>6</w:t>
       </w:r>
       <w:r>
-        <w:t xml:space="preserve"> and the 20 </w:t>
-      </w:r>
-      <w:proofErr w:type="spellStart"/>
-      <w:r>
-        <w:t>fmol</w:t>
-      </w:r>
-      <w:proofErr w:type="spellEnd"/>
-      <w:r>
-        <w:t xml:space="preserve"> product ions sum to about 0.7 x 10</w:t>
+        <w:t xml:space="preserve"> and the 20 fmol product ions sum to about 0.7 x 10</w:t>
       </w:r>
       <w:r>
         <w:rPr>
@@ -4519,15 +4269,7 @@
         <w:t>6</w:t>
       </w:r>
       <w:r>
-        <w:t xml:space="preserve">, which is not far from the expected 4:1 ratio, but for the precursor ions extracted from MS1 scans, the 80 </w:t>
-      </w:r>
-      <w:proofErr w:type="spellStart"/>
-      <w:r>
-        <w:t>fmol</w:t>
-      </w:r>
-      <w:proofErr w:type="spellEnd"/>
-      <w:r>
-        <w:t xml:space="preserve"> area is about 6 x 10</w:t>
+        <w:t>, which is not far from the expected 4:1 ratio, but for the precursor ions extracted from MS1 scans, the 80 fmol area is about 6 x 10</w:t>
       </w:r>
       <w:r>
         <w:rPr>
@@ -4536,15 +4278,7 @@
         <w:t>6</w:t>
       </w:r>
       <w:r>
-        <w:t xml:space="preserve"> and the 20 </w:t>
-      </w:r>
-      <w:proofErr w:type="spellStart"/>
-      <w:r>
-        <w:t>fmol</w:t>
-      </w:r>
-      <w:proofErr w:type="spellEnd"/>
-      <w:r>
-        <w:t xml:space="preserve"> area is nearly 4 x 10</w:t>
+        <w:t xml:space="preserve"> and the 20 fmol area is nearly 4 x 10</w:t>
       </w:r>
       <w:r>
         <w:rPr>
@@ -4618,15 +4352,7 @@
     </w:p>
     <w:p>
       <w:r>
-        <w:t xml:space="preserve">If you reset the peak integration boundaries in the 20 </w:t>
-      </w:r>
-      <w:proofErr w:type="spellStart"/>
-      <w:r>
-        <w:t>fmol</w:t>
-      </w:r>
-      <w:proofErr w:type="spellEnd"/>
-      <w:r>
-        <w:t xml:space="preserve"> replicate to the peak in the product ion chromatogram graph by clicking and dragging beneath the x-axis of the lower graph pane, you will see that peak area for the product ions does not change much, but the peak area for the precursor drops to around 0.8 x 10</w:t>
+        <w:t>If you reset the peak integration boundaries in the 20 fmol replicate to the peak in the product ion chromatogram graph by clicking and dragging beneath the x-axis of the lower graph pane, you will see that peak area for the product ions does not change much, but the peak area for the precursor drops to around 0.8 x 10</w:t>
       </w:r>
       <w:r>
         <w:rPr>
@@ -4635,15 +4361,7 @@
         <w:t>6</w:t>
       </w:r>
       <w:r>
-        <w:t xml:space="preserve">, or quite close to ¼ of the 80 </w:t>
-      </w:r>
-      <w:proofErr w:type="spellStart"/>
-      <w:r>
-        <w:t>fmol</w:t>
-      </w:r>
-      <w:proofErr w:type="spellEnd"/>
-      <w:r>
-        <w:t xml:space="preserve"> peak area.</w:t>
+        <w:t>, or quite close to ¼ of the 80 fmol peak area.</w:t>
       </w:r>
       <w:r>
         <w:t xml:space="preserve">  It is still worth noting that the product ion chromatograms experience much less noise than the chromatograms extracted from MS1.  Product ion chromatograms from MS/MS are more selective than precursor chromatograms from MS1 at the same resolution.</w:t>
@@ -4654,23 +4372,7 @@
         <w:t xml:space="preserve">If you review all of the last 4 peptides in the document now, </w:t>
       </w:r>
       <w:r>
-        <w:t xml:space="preserve">you can also see that all 4 peptide forms now show about a 4:1 ratio in intensity between the 80 </w:t>
-      </w:r>
-      <w:proofErr w:type="spellStart"/>
-      <w:r>
-        <w:t>fmol</w:t>
-      </w:r>
-      <w:proofErr w:type="spellEnd"/>
-      <w:r>
-        <w:t xml:space="preserve"> and 20 </w:t>
-      </w:r>
-      <w:proofErr w:type="spellStart"/>
-      <w:r>
-        <w:t>fmol</w:t>
-      </w:r>
-      <w:proofErr w:type="spellEnd"/>
-      <w:r>
-        <w:t xml:space="preserve"> samples</w:t>
+        <w:t>you can also see that all 4 peptide forms now show about a 4:1 ratio in intensity between the 80 fmol and 20 fmol samples</w:t>
       </w:r>
       <w:r>
         <w:t xml:space="preserve"> respectively, as expected</w:t>
@@ -4839,13 +4541,8 @@
         </w:rPr>
         <w:t>LDPSH</w:t>
       </w:r>
-      <w:proofErr w:type="gramStart"/>
-      <w:r>
-        <w:t>.-</w:t>
-      </w:r>
-      <w:proofErr w:type="gramEnd"/>
-      <w:r>
-        <w:t xml:space="preserve"> [80, 90]</w:t>
+      <w:r>
+        <w:t>.- [80, 90]</w:t>
       </w:r>
       <w:r>
         <w:tab/>
@@ -4987,33 +4684,12 @@
         <w:t>The other data set included with this tutorial is a complete dilution series performed on a BSA digest, and measured by an Agilent 6500 Series Q-TOF.</w:t>
       </w:r>
       <w:r>
-        <w:t xml:space="preserve">  In order to keep this data small enough to be downloaded with this tutorial, all of the peaks in the high-resolution scans have been </w:t>
-      </w:r>
-      <w:proofErr w:type="spellStart"/>
-      <w:proofErr w:type="gramStart"/>
-      <w:r>
-        <w:t>centroided</w:t>
-      </w:r>
-      <w:proofErr w:type="spellEnd"/>
-      <w:r>
-        <w:t>,</w:t>
-      </w:r>
-      <w:proofErr w:type="gramEnd"/>
-      <w:r>
-        <w:t xml:space="preserve"> though Skyline full-scan filtering works equally well with profile scans.</w:t>
-      </w:r>
-    </w:p>
-    <w:p>
-      <w:r>
-        <w:t>To begin working with this Q-TOF data, save the file you have been working on, and open the ‘</w:t>
-      </w:r>
-      <w:proofErr w:type="spellStart"/>
-      <w:r>
-        <w:t>BSA_Agilent.sky</w:t>
-      </w:r>
-      <w:proofErr w:type="spellEnd"/>
-      <w:r>
-        <w:t>’ file in the ‘TOF’ subfolder of the tutorial folder you created.</w:t>
+        <w:t xml:space="preserve">  In order to keep this data small enough to be downloaded with this tutorial, all of the peaks in the high-resolution scans have been centroided, though Skyline full-scan filtering works equally well with profile scans.</w:t>
+      </w:r>
+    </w:p>
+    <w:p>
+      <w:r>
+        <w:t>To begin working with this Q-TOF data, save the file you have been working on, and open the ‘BSA_Agilent.sky’ file in the ‘TOF’ subfolder of the tutorial folder you created.</w:t>
       </w:r>
     </w:p>
     <w:p>
@@ -5078,15 +4754,7 @@
     </w:p>
     <w:p>
       <w:r>
-        <w:t xml:space="preserve">If you actually tried this, use </w:t>
-      </w:r>
-      <w:proofErr w:type="gramStart"/>
-      <w:r>
-        <w:t>Undo</w:t>
-      </w:r>
-      <w:proofErr w:type="gramEnd"/>
-      <w:r>
-        <w:t xml:space="preserve"> (ctrl-Z) to get the document back to its original state.</w:t>
+        <w:t>If you actually tried this, use Undo (ctrl-Z) to get the document back to its original state.</w:t>
       </w:r>
     </w:p>
     <w:p>
@@ -5614,15 +5282,7 @@
     </w:p>
     <w:p>
       <w:r>
-        <w:t>You can also see that Skyline is using orthogonal rankings to rank the precursor isotope peaks (</w:t>
-      </w:r>
-      <w:proofErr w:type="spellStart"/>
-      <w:r>
-        <w:t>irank</w:t>
-      </w:r>
-      <w:proofErr w:type="spellEnd"/>
-      <w:r>
-        <w:t>) and the product ion peaks (rank).  The precursor isotope peaks are ranked according to the expected isotope distribution.  While the product ion peaks are ranked separately by their relative intensities in the matching library spectrum.</w:t>
+        <w:t>You can also see that Skyline is using orthogonal rankings to rank the precursor isotope peaks (irank) and the product ion peaks (rank).  The precursor isotope peaks are ranked according to the expected isotope distribution.  While the product ion peaks are ranked separately by their relative intensities in the matching library spectrum.</w:t>
       </w:r>
     </w:p>
     <w:p>
@@ -5778,7 +5438,13 @@
         <w:rPr>
           <w:b/>
         </w:rPr>
-        <w:t>Peptides</w:t>
+        <w:t>Target</w:t>
+      </w:r>
+      <w:r>
+        <w:rPr>
+          <w:b/>
+        </w:rPr>
+        <w:t>s</w:t>
       </w:r>
       <w:r>
         <w:t xml:space="preserve"> view.</w:t>
@@ -5906,26 +5572,18 @@
         <w:rPr>
           <w:b/>
         </w:rPr>
-        <w:t>Peptides</w:t>
-      </w:r>
-      <w:r>
-        <w:t xml:space="preserve"> view, you can see that now two orthogonal dot product values, </w:t>
-      </w:r>
-      <w:proofErr w:type="spellStart"/>
-      <w:r>
-        <w:t>idotp</w:t>
-      </w:r>
-      <w:proofErr w:type="spellEnd"/>
-      <w:r>
-        <w:t xml:space="preserve"> and </w:t>
-      </w:r>
-      <w:proofErr w:type="spellStart"/>
-      <w:r>
-        <w:t>dotp</w:t>
-      </w:r>
-      <w:proofErr w:type="spellEnd"/>
-      <w:r>
-        <w:t>, have been added for the precursor isotope distribution</w:t>
+        <w:t>Target</w:t>
+      </w:r>
+      <w:bookmarkStart w:id="0" w:name="_GoBack"/>
+      <w:bookmarkEnd w:id="0"/>
+      <w:r>
+        <w:rPr>
+          <w:b/>
+        </w:rPr>
+        <w:t>s</w:t>
+      </w:r>
+      <w:r>
+        <w:t xml:space="preserve"> view, you can see that now two orthogonal dot product values, idotp and dotp, have been added for the precursor isotope distribution</w:t>
       </w:r>
       <w:r>
         <w:t>s</w:t>
@@ -6841,15 +6499,7 @@
         <w:t>the six chromatogram graphs</w:t>
       </w:r>
       <w:r>
-        <w:t xml:space="preserve"> is that the 50 </w:t>
-      </w:r>
-      <w:proofErr w:type="spellStart"/>
-      <w:r>
-        <w:t>amol</w:t>
-      </w:r>
-      <w:proofErr w:type="spellEnd"/>
-      <w:r>
-        <w:t xml:space="preserve"> sample has a more intense </w:t>
+        <w:t xml:space="preserve"> is that the 50 amol sample has a more intense </w:t>
       </w:r>
       <w:r>
         <w:t>(70</w:t>
@@ -6861,26 +6511,10 @@
         <w:t>and better formed peak group</w:t>
       </w:r>
       <w:r>
-        <w:t xml:space="preserve"> than the 100 </w:t>
-      </w:r>
-      <w:proofErr w:type="spellStart"/>
-      <w:r>
-        <w:t>amol</w:t>
-      </w:r>
-      <w:proofErr w:type="spellEnd"/>
-      <w:r>
-        <w:t xml:space="preserve"> sample (4</w:t>
-      </w:r>
-      <w:r>
-        <w:t xml:space="preserve">0).  All of the peaks have very similar retention times, making it unlikely that this is due to Skyline picking the wrong peak in the 100 </w:t>
-      </w:r>
-      <w:proofErr w:type="spellStart"/>
-      <w:r>
-        <w:t>amol</w:t>
-      </w:r>
-      <w:proofErr w:type="spellEnd"/>
-      <w:r>
-        <w:t xml:space="preserve"> sample.</w:t>
+        <w:t xml:space="preserve"> than the 100 amol sample (4</w:t>
+      </w:r>
+      <w:r>
+        <w:t>0).  All of the peaks have very similar retention times, making it unlikely that this is due to Skyline picking the wrong peak in the 100 amol sample.</w:t>
       </w:r>
       <w:r>
         <w:t xml:space="preserve">  Also, notice that for high resolution data, Skyline shows a mass error value below the peak retention time annotation, indicating </w:t>
@@ -6909,15 +6543,7 @@
         <w:t xml:space="preserve">You can get a little more insight into </w:t>
       </w:r>
       <w:r>
-        <w:t xml:space="preserve">intensity issue with the 50 </w:t>
-      </w:r>
-      <w:proofErr w:type="spellStart"/>
-      <w:r>
-        <w:t>amol</w:t>
-      </w:r>
-      <w:proofErr w:type="spellEnd"/>
-      <w:r>
-        <w:t xml:space="preserve"> sample</w:t>
+        <w:t>intensity issue with the 50 amol sample</w:t>
       </w:r>
       <w:r>
         <w:t xml:space="preserve"> by doing the following:</w:t>
@@ -7065,39 +6691,7 @@
     </w:p>
     <w:p>
       <w:r>
-        <w:t xml:space="preserve">In this view, the 50 </w:t>
-      </w:r>
-      <w:proofErr w:type="spellStart"/>
-      <w:r>
-        <w:t>amol</w:t>
-      </w:r>
-      <w:proofErr w:type="spellEnd"/>
-      <w:r>
-        <w:t xml:space="preserve"> sample appears to match more closely to 10 </w:t>
-      </w:r>
-      <w:proofErr w:type="spellStart"/>
-      <w:r>
-        <w:t>fmol</w:t>
-      </w:r>
-      <w:proofErr w:type="spellEnd"/>
-      <w:r>
-        <w:t xml:space="preserve"> </w:t>
-      </w:r>
-      <w:proofErr w:type="gramStart"/>
-      <w:r>
-        <w:t>sample</w:t>
-      </w:r>
-      <w:proofErr w:type="gramEnd"/>
-      <w:r>
-        <w:t xml:space="preserve"> than the 100 </w:t>
-      </w:r>
-      <w:proofErr w:type="spellStart"/>
-      <w:r>
-        <w:t>amol</w:t>
-      </w:r>
-      <w:proofErr w:type="spellEnd"/>
-      <w:r>
-        <w:t xml:space="preserve"> sample.  If you review the 4 other peptides, you will find that in two (</w:t>
+        <w:t>In this view, the 50 amol sample appears to match more closely to 10 fmol sample than the 100 amol sample.  If you review the 4 other peptides, you will find that in two (</w:t>
       </w:r>
       <w:r>
         <w:rPr>
@@ -7121,50 +6715,10 @@
         <w:t>K</w:t>
       </w:r>
       <w:r>
-        <w:t xml:space="preserve"> and KVPQVSTPTLVEVSR) the total peak are for the 50 </w:t>
-      </w:r>
-      <w:proofErr w:type="spellStart"/>
-      <w:r>
-        <w:t>amol</w:t>
-      </w:r>
-      <w:proofErr w:type="spellEnd"/>
-      <w:r>
-        <w:t xml:space="preserve"> sample is actually more intense than the 10 </w:t>
-      </w:r>
-      <w:proofErr w:type="spellStart"/>
-      <w:r>
-        <w:t>fmol</w:t>
-      </w:r>
-      <w:proofErr w:type="spellEnd"/>
-      <w:r>
-        <w:t xml:space="preserve"> sample, though in the other two the peaks are smaller.</w:t>
-      </w:r>
-      <w:r>
-        <w:t xml:space="preserve">   Clearly the concentration in this sample is not actually 50 </w:t>
-      </w:r>
-      <w:proofErr w:type="spellStart"/>
-      <w:r>
-        <w:t>amol</w:t>
-      </w:r>
-      <w:proofErr w:type="spellEnd"/>
-      <w:r>
-        <w:t xml:space="preserve">.  The two peptides with response between 10 </w:t>
-      </w:r>
-      <w:proofErr w:type="spellStart"/>
-      <w:r>
-        <w:t>fmol</w:t>
-      </w:r>
-      <w:proofErr w:type="spellEnd"/>
-      <w:r>
-        <w:t xml:space="preserve"> and 100 </w:t>
-      </w:r>
-      <w:proofErr w:type="spellStart"/>
-      <w:r>
-        <w:t>fmol</w:t>
-      </w:r>
-      <w:proofErr w:type="spellEnd"/>
-      <w:r>
-        <w:t xml:space="preserve"> give the impression that the concentration was actually something between these concentrations, but the other 3 peptides weaken that case.</w:t>
+        <w:t xml:space="preserve"> and KVPQVSTPTLVEVSR) the total peak are for the 50 amol sample is actually more intense than the 10 fmol sample, though in the other two the peaks are smaller.</w:t>
+      </w:r>
+      <w:r>
+        <w:t xml:space="preserve">   Clearly the concentration in this sample is not actually 50 amol.  The two peptides with response between 10 fmol and 100 fmol give the impression that the concentration was actually something between these concentrations, but the other 3 peptides weaken that case.</w:t>
       </w:r>
     </w:p>
     <w:p>
@@ -7324,15 +6878,7 @@
         <w:jc w:val="center"/>
       </w:pPr>
       <w:r>
-        <w:t xml:space="preserve">K.LVNELTEFAK.T (500 </w:t>
-      </w:r>
-      <w:proofErr w:type="spellStart"/>
-      <w:r>
-        <w:t>fmol</w:t>
-      </w:r>
-      <w:proofErr w:type="spellEnd"/>
-      <w:r>
-        <w:t>)</w:t>
+        <w:t>K.LVNELTEFAK.T (500 fmol)</w:t>
       </w:r>
     </w:p>
     <w:p>
@@ -7396,15 +6942,7 @@
         <w:t>As before, you can see that the most intense product ion (y8) attains about 1/5 the intensity</w:t>
       </w:r>
       <w:r>
-        <w:t xml:space="preserve"> of the </w:t>
-      </w:r>
-      <w:proofErr w:type="spellStart"/>
-      <w:r>
-        <w:t>monoisotopic</w:t>
-      </w:r>
-      <w:proofErr w:type="spellEnd"/>
-      <w:r>
-        <w:t xml:space="preserve"> precursor (1.4 x 10</w:t>
+        <w:t xml:space="preserve"> of the monoisotopic precursor (1.4 x 10</w:t>
       </w:r>
       <w:r>
         <w:rPr>
@@ -7625,23 +7163,7 @@
         <w:t xml:space="preserve"> values for instruments that do not currently support method export.</w:t>
       </w:r>
       <w:r>
-        <w:t xml:space="preserve">  You have learned how to import native results files, and even how to extract chromatograms from the MS1 scans which may be included in these files.  Once imported, there are a few new annotations, like </w:t>
-      </w:r>
-      <w:proofErr w:type="spellStart"/>
-      <w:r>
-        <w:t>irank</w:t>
-      </w:r>
-      <w:proofErr w:type="spellEnd"/>
-      <w:r>
-        <w:t xml:space="preserve"> and </w:t>
-      </w:r>
-      <w:proofErr w:type="spellStart"/>
-      <w:r>
-        <w:t>idotp</w:t>
-      </w:r>
-      <w:proofErr w:type="spellEnd"/>
-      <w:r>
-        <w:t xml:space="preserve"> for included MS1 scans, and you may want to choose to view only information from either MS1 or MS/MS scans.</w:t>
+        <w:t xml:space="preserve">  You have learned how to import native results files, and even how to extract chromatograms from the MS1 scans which may be included in these files.  Once imported, there are a few new annotations, like irank and idotp for included MS1 scans, and you may want to choose to view only information from either MS1 or MS/MS scans.</w:t>
       </w:r>
       <w:r>
         <w:t xml:space="preserve">  Otherwise, the chromatogram</w:t>
@@ -7662,18 +7184,10 @@
         <w:t>,</w:t>
       </w:r>
       <w:r>
-        <w:t xml:space="preserve"> should be familiar from triple </w:t>
-      </w:r>
-      <w:proofErr w:type="spellStart"/>
-      <w:r>
-        <w:t>quadrupo</w:t>
-      </w:r>
-      <w:r>
-        <w:t>le</w:t>
-      </w:r>
-      <w:proofErr w:type="spellEnd"/>
-      <w:r>
-        <w:t xml:space="preserve"> SRM experiments or tutorials.</w:t>
+        <w:t xml:space="preserve"> should be familiar from triple quadrupo</w:t>
+      </w:r>
+      <w:r>
+        <w:t>le SRM experiments or tutorials.</w:t>
       </w:r>
     </w:p>
     <w:p>
@@ -7853,7 +7367,7 @@
       <w:rPr>
         <w:noProof/>
       </w:rPr>
-      <w:t>40</w:t>
+      <w:t>31</w:t>
     </w:r>
     <w:r>
       <w:fldChar w:fldCharType="end"/>
@@ -14388,7 +13902,7 @@
 </file>
 
 <file path=customXml/itemProps1.xml><?xml version="1.0" encoding="utf-8"?>
-<ds:datastoreItem xmlns:ds="http://schemas.openxmlformats.org/officeDocument/2006/customXml" ds:itemID="{2D0431AC-A2A2-4BEC-B07E-F3D1EB47032F}">
+<ds:datastoreItem xmlns:ds="http://schemas.openxmlformats.org/officeDocument/2006/customXml" ds:itemID="{2AE9F321-954F-4473-BC2D-6C905F684407}">
   <ds:schemaRefs>
     <ds:schemaRef ds:uri="http://schemas.openxmlformats.org/officeDocument/2006/bibliography"/>
   </ds:schemaRefs>

</xml_diff>